<commit_message>
Added the lab for the shared section
</commit_message>
<xml_diff>
--- a/lesson-react-32-shared-state/instructions/react-shared-state.docx
+++ b/lesson-react-32-shared-state/instructions/react-shared-state.docx
@@ -13,10 +13,7 @@
         <w:t xml:space="preserve"> – </w:t>
       </w:r>
       <w:r>
-        <w:t>Debugging with React-dev</w:t>
-      </w:r>
-      <w:r>
-        <w:t>tools</w:t>
+        <w:t>Shared State</w:t>
       </w:r>
     </w:p>
     <w:p>
@@ -27,13 +24,13 @@
         <w:t xml:space="preserve">ill </w:t>
       </w:r>
       <w:r>
-        <w:t>debug</w:t>
-      </w:r>
-      <w:r>
-        <w:t xml:space="preserve"> a react component using</w:t>
-      </w:r>
-      <w:r>
-        <w:t xml:space="preserve"> the react-dev-tools embedded inside the Chrome browser.</w:t>
+        <w:t>change</w:t>
+      </w:r>
+      <w:r>
+        <w:t xml:space="preserve"> a react component</w:t>
+      </w:r>
+      <w:r>
+        <w:t xml:space="preserve"> that uses the parent to maintain state into an app that uses a singleton.</w:t>
       </w:r>
     </w:p>
     <w:p>
@@ -58,10 +55,7 @@
         </w:numPr>
       </w:pPr>
       <w:r>
-        <w:t>Install the react-dev</w:t>
-      </w:r>
-      <w:r>
-        <w:t>tools extension to Chrome</w:t>
+        <w:t>Examine an app that uses a Parent to manage the state</w:t>
       </w:r>
     </w:p>
     <w:p>
@@ -73,10 +67,7 @@
         </w:numPr>
       </w:pPr>
       <w:r>
-        <w:t>Debug</w:t>
-      </w:r>
-      <w:r>
-        <w:t xml:space="preserve"> a Component from an existing project</w:t>
+        <w:t>Modify the app to use a singleton to manage the state</w:t>
       </w:r>
     </w:p>
     <w:p>
@@ -87,6 +78,9 @@
           <w:numId w:val="14"/>
         </w:numPr>
       </w:pPr>
+      <w:r>
+        <w:t>Configure a Listener to indicate changes to the state</w:t>
+      </w:r>
     </w:p>
     <w:p>
       <w:pPr>
@@ -111,7 +105,13 @@
         <w:rPr>
           <w:rStyle w:val="InlineCode"/>
         </w:rPr>
-        <w:t>solution/debugging</w:t>
+        <w:t>solution/</w:t>
+      </w:r>
+      <w:r>
+        <w:rPr>
+          <w:rStyle w:val="InlineCode"/>
+        </w:rPr>
+        <w:t>shared</w:t>
       </w:r>
       <w:r>
         <w:t xml:space="preserve"> folder </w:t>
@@ -238,14 +238,11 @@
         <w:ind w:left="360" w:hanging="360"/>
       </w:pPr>
       <w:r>
-        <w:rPr>
-          <w:noProof/>
-        </w:rPr>
         <w:drawing>
-          <wp:inline distT="0" distB="0" distL="0" distR="0" wp14:anchorId="16119A6E" wp14:editId="35B467B1">
-            <wp:extent cx="5486400" cy="1722120"/>
-            <wp:effectExtent l="0" t="0" r="0" b="5080"/>
-            <wp:docPr id="2" name="Picture 2"/>
+          <wp:inline distT="0" distB="0" distL="0" distR="0" wp14:anchorId="4596FA4C" wp14:editId="679F6CFE">
+            <wp:extent cx="5486400" cy="2063115"/>
+            <wp:effectExtent l="0" t="0" r="0" b="0"/>
+            <wp:docPr id="6" name="Picture 6"/>
             <wp:cNvGraphicFramePr>
               <a:graphicFrameLocks xmlns:a="http://schemas.openxmlformats.org/drawingml/2006/main" noChangeAspect="1"/>
             </wp:cNvGraphicFramePr>
@@ -265,7 +262,7 @@
                   <pic:spPr>
                     <a:xfrm>
                       <a:off x="0" y="0"/>
-                      <a:ext cx="5486400" cy="1722120"/>
+                      <a:ext cx="5486400" cy="2063115"/>
                     </a:xfrm>
                     <a:prstGeom prst="rect">
                       <a:avLst/>
@@ -283,7 +280,55 @@
         <w:pStyle w:val="Step"/>
       </w:pPr>
       <w:r>
-        <w:t>Click where indicated and notice the line below it disappears!</w:t>
+        <w:t>Enter a name and watch it change in BOTH components.</w:t>
+      </w:r>
+      <w:r>
+        <w:t xml:space="preserve">  These </w:t>
+      </w:r>
+      <w:r>
+        <w:t>components do not necessarily have the same parent.</w:t>
+      </w:r>
+    </w:p>
+    <w:p>
+      <w:pPr>
+        <w:pStyle w:val="Step"/>
+      </w:pPr>
+      <w:r>
+        <w:t>Stop the server.</w:t>
+      </w:r>
+    </w:p>
+    <w:p>
+      <w:pPr>
+        <w:pStyle w:val="Heading1"/>
+      </w:pPr>
+      <w:r>
+        <w:t>Start the Lab</w:t>
+      </w:r>
+    </w:p>
+    <w:p/>
+    <w:p>
+      <w:pPr>
+        <w:pStyle w:val="Step"/>
+      </w:pPr>
+      <w:r>
+        <w:lastRenderedPageBreak/>
+        <w:t>Start the lab/shared server.  Notice it works exactly the same, BUT it uses a Parent component to manage the clients.  These clients MUST be direct children of the Parent or the intervening components must pass through the properties.</w:t>
+      </w:r>
+    </w:p>
+    <w:p>
+      <w:pPr>
+        <w:pStyle w:val="Step"/>
+      </w:pPr>
+      <w:r>
+        <w:t xml:space="preserve">Examine the </w:t>
+      </w:r>
+      <w:proofErr w:type="spellStart"/>
+      <w:r>
+        <w:t>src</w:t>
+      </w:r>
+      <w:proofErr w:type="spellEnd"/>
+      <w:r>
+        <w:t>/components/Login.js file shown below</w:t>
       </w:r>
     </w:p>
     <w:p>
@@ -296,15 +341,11 @@
         <w:ind w:left="360" w:hanging="360"/>
       </w:pPr>
       <w:r>
-        <w:rPr>
-          <w:noProof/>
-        </w:rPr>
-        <w:lastRenderedPageBreak/>
         <w:drawing>
-          <wp:inline distT="0" distB="0" distL="0" distR="0" wp14:anchorId="3A1F78B8" wp14:editId="07AE1657">
-            <wp:extent cx="5486400" cy="2030095"/>
-            <wp:effectExtent l="0" t="0" r="0" b="1905"/>
-            <wp:docPr id="4" name="Picture 4"/>
+          <wp:inline distT="0" distB="0" distL="0" distR="0" wp14:anchorId="2E928E61" wp14:editId="1EE5223F">
+            <wp:extent cx="5486400" cy="3953510"/>
+            <wp:effectExtent l="0" t="0" r="0" b="8890"/>
+            <wp:docPr id="1" name="Picture 1"/>
             <wp:cNvGraphicFramePr>
               <a:graphicFrameLocks xmlns:a="http://schemas.openxmlformats.org/drawingml/2006/main" noChangeAspect="1"/>
             </wp:cNvGraphicFramePr>
@@ -324,7 +365,7 @@
                   <pic:spPr>
                     <a:xfrm>
                       <a:off x="0" y="0"/>
-                      <a:ext cx="5486400" cy="2030095"/>
+                      <a:ext cx="5486400" cy="3953510"/>
                     </a:xfrm>
                     <a:prstGeom prst="rect">
                       <a:avLst/>
@@ -342,19 +383,15 @@
         <w:pStyle w:val="Step"/>
       </w:pPr>
       <w:r>
-        <w:t xml:space="preserve">The </w:t>
-      </w:r>
-      <w:r>
-        <w:rPr>
-          <w:rStyle w:val="InlineCode"/>
-        </w:rPr>
-        <w:t>&lt;Hidden&gt;</w:t>
-      </w:r>
-      <w:r>
-        <w:t xml:space="preserve"> component displays the messages and handles the cl</w:t>
-      </w:r>
-      <w:r>
-        <w:t>ick as shown below.</w:t>
+        <w:t>In the above, there is a callback in line 16 that sends the user input to the parent.  It also uses the name property in line 22 to show the current user.</w:t>
+      </w:r>
+    </w:p>
+    <w:p>
+      <w:pPr>
+        <w:pStyle w:val="Step"/>
+      </w:pPr>
+      <w:r>
+        <w:t>On line 10 in Marketing.js below, it uses the property, name, to display the current user.</w:t>
       </w:r>
     </w:p>
     <w:p>
@@ -364,13 +401,14 @@
           <w:ilvl w:val="0"/>
           <w:numId w:val="0"/>
         </w:numPr>
+        <w:ind w:left="360" w:hanging="360"/>
       </w:pPr>
       <w:r>
         <w:drawing>
-          <wp:inline distT="0" distB="0" distL="0" distR="0" wp14:anchorId="3114747F" wp14:editId="2C4DAC23">
-            <wp:extent cx="5486400" cy="4975225"/>
-            <wp:effectExtent l="0" t="0" r="0" b="3175"/>
-            <wp:docPr id="1" name="Picture 1"/>
+          <wp:inline distT="0" distB="0" distL="0" distR="0" wp14:anchorId="3148D7CF" wp14:editId="76E16F6A">
+            <wp:extent cx="5486400" cy="1279525"/>
+            <wp:effectExtent l="0" t="0" r="0" b="0"/>
+            <wp:docPr id="8" name="Picture 8"/>
             <wp:cNvGraphicFramePr>
               <a:graphicFrameLocks xmlns:a="http://schemas.openxmlformats.org/drawingml/2006/main" noChangeAspect="1"/>
             </wp:cNvGraphicFramePr>
@@ -390,7 +428,7 @@
                   <pic:spPr>
                     <a:xfrm>
                       <a:off x="0" y="0"/>
-                      <a:ext cx="5486400" cy="4975225"/>
+                      <a:ext cx="5486400" cy="1279525"/>
                     </a:xfrm>
                     <a:prstGeom prst="rect">
                       <a:avLst/>
@@ -408,28 +446,7 @@
         <w:pStyle w:val="Step"/>
       </w:pPr>
       <w:r>
-        <w:t>Let’s put a breakpoint at line 21 using the Chrome Developer Tools.</w:t>
-      </w:r>
-    </w:p>
-    <w:p>
-      <w:pPr>
-        <w:pStyle w:val="Heading1"/>
-      </w:pPr>
-      <w:r>
-        <w:lastRenderedPageBreak/>
-        <w:t>Start the Chrome dev tools</w:t>
-      </w:r>
-    </w:p>
-    <w:p/>
-    <w:p>
-      <w:pPr>
-        <w:pStyle w:val="Step"/>
-      </w:pPr>
-      <w:r>
-        <w:t>In the browser, right click and select ‘inspect’</w:t>
-      </w:r>
-      <w:r>
-        <w:t>.  You should see the developer tools console as shown below:</w:t>
+        <w:t>The parent is Layout.js shown below.</w:t>
       </w:r>
     </w:p>
     <w:p>
@@ -442,11 +459,12 @@
         <w:ind w:left="360" w:hanging="360"/>
       </w:pPr>
       <w:r>
+        <w:lastRenderedPageBreak/>
         <w:drawing>
-          <wp:inline distT="0" distB="0" distL="0" distR="0" wp14:anchorId="70698BB5" wp14:editId="058807D6">
-            <wp:extent cx="5486400" cy="2479040"/>
-            <wp:effectExtent l="0" t="0" r="0" b="10160"/>
-            <wp:docPr id="3" name="Picture 3"/>
+          <wp:inline distT="0" distB="0" distL="0" distR="0" wp14:anchorId="57212423" wp14:editId="6C882B92">
+            <wp:extent cx="5486400" cy="4465955"/>
+            <wp:effectExtent l="0" t="0" r="0" b="4445"/>
+            <wp:docPr id="9" name="Picture 9"/>
             <wp:cNvGraphicFramePr>
               <a:graphicFrameLocks xmlns:a="http://schemas.openxmlformats.org/drawingml/2006/main" noChangeAspect="1"/>
             </wp:cNvGraphicFramePr>
@@ -466,7 +484,7 @@
                   <pic:spPr>
                     <a:xfrm>
                       <a:off x="0" y="0"/>
-                      <a:ext cx="5486400" cy="2479040"/>
+                      <a:ext cx="5486400" cy="4465955"/>
                     </a:xfrm>
                     <a:prstGeom prst="rect">
                       <a:avLst/>
@@ -484,7 +502,7 @@
         <w:pStyle w:val="Step"/>
       </w:pPr>
       <w:r>
-        <w:t>This is used by all Chrome applications and allows you to debug JavaScript applications.</w:t>
+        <w:t>We use the state variable, name, to contain the current user.</w:t>
       </w:r>
     </w:p>
     <w:p>
@@ -492,7 +510,24 @@
         <w:pStyle w:val="Step"/>
       </w:pPr>
       <w:r>
-        <w:t>Let’s look at the ‘Sources” tab</w:t>
+        <w:t>This is very simple, but has a problem in that the &lt;Login&gt; and &lt;Marketing&gt; components MUST be children of the same parent.</w:t>
+      </w:r>
+    </w:p>
+    <w:p>
+      <w:pPr>
+        <w:pStyle w:val="Heading1"/>
+      </w:pPr>
+      <w:r>
+        <w:t>Convert to a Singleton</w:t>
+      </w:r>
+    </w:p>
+    <w:p/>
+    <w:p>
+      <w:pPr>
+        <w:pStyle w:val="Step"/>
+      </w:pPr>
+      <w:r>
+        <w:t>The singleton is UserInfo.js shown below.</w:t>
       </w:r>
     </w:p>
     <w:p>
@@ -505,11 +540,12 @@
         <w:ind w:left="360" w:hanging="360"/>
       </w:pPr>
       <w:r>
+        <w:lastRenderedPageBreak/>
         <w:drawing>
-          <wp:inline distT="0" distB="0" distL="0" distR="0" wp14:anchorId="677D4C94" wp14:editId="0A472AF1">
-            <wp:extent cx="5486400" cy="2414270"/>
-            <wp:effectExtent l="0" t="0" r="0" b="0"/>
-            <wp:docPr id="5" name="Picture 5"/>
+          <wp:inline distT="0" distB="0" distL="0" distR="0" wp14:anchorId="7DC53ACD" wp14:editId="2B54ECF9">
+            <wp:extent cx="5486400" cy="2437765"/>
+            <wp:effectExtent l="0" t="0" r="0" b="635"/>
+            <wp:docPr id="10" name="Picture 10"/>
             <wp:cNvGraphicFramePr>
               <a:graphicFrameLocks xmlns:a="http://schemas.openxmlformats.org/drawingml/2006/main" noChangeAspect="1"/>
             </wp:cNvGraphicFramePr>
@@ -529,7 +565,7 @@
                   <pic:spPr>
                     <a:xfrm>
                       <a:off x="0" y="0"/>
-                      <a:ext cx="5486400" cy="2414270"/>
+                      <a:ext cx="5486400" cy="2437765"/>
                     </a:xfrm>
                     <a:prstGeom prst="rect">
                       <a:avLst/>
@@ -547,7 +583,28 @@
         <w:pStyle w:val="Step"/>
       </w:pPr>
       <w:r>
-        <w:t>Under the ‘webpack://’ folder, you can see all the source code generated in our app.  Because we created the app using ‘create-react-app’, webpack generates the bundle with links to the source code.</w:t>
+        <w:t xml:space="preserve">Notice it exports two functions, </w:t>
+      </w:r>
+      <w:proofErr w:type="spellStart"/>
+      <w:proofErr w:type="gramStart"/>
+      <w:r>
+        <w:t>getName</w:t>
+      </w:r>
+      <w:proofErr w:type="spellEnd"/>
+      <w:r>
+        <w:t>(</w:t>
+      </w:r>
+      <w:proofErr w:type="gramEnd"/>
+      <w:r>
+        <w:t xml:space="preserve">) and </w:t>
+      </w:r>
+      <w:proofErr w:type="spellStart"/>
+      <w:r>
+        <w:t>setName</w:t>
+      </w:r>
+      <w:proofErr w:type="spellEnd"/>
+      <w:r>
+        <w:t>().</w:t>
       </w:r>
     </w:p>
     <w:p>
@@ -555,24 +612,7 @@
         <w:pStyle w:val="Step"/>
       </w:pPr>
       <w:r>
-        <w:t>Click on line NUMBER 22 above to establish a breakpoint.</w:t>
-      </w:r>
-    </w:p>
-    <w:p>
-      <w:pPr>
-        <w:pStyle w:val="Step"/>
-      </w:pPr>
-      <w:r>
-        <w:t>In the browser, click on the ‘Click Here’ in the app.</w:t>
-      </w:r>
-    </w:p>
-    <w:p>
-      <w:pPr>
-        <w:pStyle w:val="Step"/>
-      </w:pPr>
-      <w:r>
-        <w:lastRenderedPageBreak/>
-        <w:t>This stops the app at the breakpoint shown below:</w:t>
+        <w:t>Change the Login.js code to get / set the name in the singleton with:</w:t>
       </w:r>
     </w:p>
     <w:p>
@@ -586,10 +626,10 @@
       </w:pPr>
       <w:r>
         <w:drawing>
-          <wp:inline distT="0" distB="0" distL="0" distR="0" wp14:anchorId="2E9D16FA" wp14:editId="193CE546">
-            <wp:extent cx="5486400" cy="2354580"/>
-            <wp:effectExtent l="0" t="0" r="0" b="7620"/>
-            <wp:docPr id="7" name="Picture 7"/>
+          <wp:inline distT="0" distB="0" distL="0" distR="0" wp14:anchorId="616A2B5D" wp14:editId="79CC93C1">
+            <wp:extent cx="5486400" cy="3707765"/>
+            <wp:effectExtent l="0" t="0" r="0" b="635"/>
+            <wp:docPr id="11" name="Picture 11"/>
             <wp:cNvGraphicFramePr>
               <a:graphicFrameLocks xmlns:a="http://schemas.openxmlformats.org/drawingml/2006/main" noChangeAspect="1"/>
             </wp:cNvGraphicFramePr>
@@ -609,7 +649,7 @@
                   <pic:spPr>
                     <a:xfrm>
                       <a:off x="0" y="0"/>
-                      <a:ext cx="5486400" cy="2354580"/>
+                      <a:ext cx="5486400" cy="3707765"/>
                     </a:xfrm>
                     <a:prstGeom prst="rect">
                       <a:avLst/>
@@ -627,7 +667,15 @@
         <w:pStyle w:val="Step"/>
       </w:pPr>
       <w:r>
-        <w:t>Notice the value of temp is also displayed.</w:t>
+        <w:t xml:space="preserve">Notice in line 18, we send the name to the </w:t>
+      </w:r>
+      <w:proofErr w:type="spellStart"/>
+      <w:r>
+        <w:t>UserInfo</w:t>
+      </w:r>
+      <w:proofErr w:type="spellEnd"/>
+      <w:r>
+        <w:t xml:space="preserve"> instead of the callback.  </w:t>
       </w:r>
     </w:p>
     <w:p>
@@ -635,7 +683,35 @@
         <w:pStyle w:val="Step"/>
       </w:pPr>
       <w:r>
-        <w:t>In addition, there is an indicator in the browser window that shows the debugger has stopped the app.</w:t>
+        <w:t>Notice in line 26, we get the user name from the singleton.</w:t>
+      </w:r>
+    </w:p>
+    <w:p>
+      <w:pPr>
+        <w:pStyle w:val="Step"/>
+      </w:pPr>
+      <w:r>
+        <w:t>Edit the</w:t>
+      </w:r>
+      <w:r>
+        <w:t xml:space="preserve"> Marketing.js</w:t>
+      </w:r>
+      <w:r>
+        <w:t xml:space="preserve"> file and </w:t>
+      </w:r>
+      <w:r>
+        <w:t xml:space="preserve">register a listener to the singleton so changes from </w:t>
+      </w:r>
+      <w:proofErr w:type="spellStart"/>
+      <w:r>
+        <w:t>UserInfo.setName</w:t>
+      </w:r>
+      <w:proofErr w:type="spellEnd"/>
+      <w:r>
+        <w:t>() passes the name to thi</w:t>
+      </w:r>
+      <w:r>
+        <w:t>s component as shown below.</w:t>
       </w:r>
     </w:p>
     <w:p>
@@ -648,11 +724,12 @@
         <w:ind w:left="360" w:hanging="360"/>
       </w:pPr>
       <w:r>
+        <w:lastRenderedPageBreak/>
         <w:drawing>
-          <wp:inline distT="0" distB="0" distL="0" distR="0" wp14:anchorId="6644DE87" wp14:editId="763817F2">
-            <wp:extent cx="5486400" cy="3906520"/>
-            <wp:effectExtent l="0" t="0" r="0" b="5080"/>
-            <wp:docPr id="15" name="Picture 15"/>
+          <wp:inline distT="0" distB="0" distL="0" distR="0" wp14:anchorId="5E6D5573" wp14:editId="7AF7DEC4">
+            <wp:extent cx="5486400" cy="3247390"/>
+            <wp:effectExtent l="0" t="0" r="0" b="3810"/>
+            <wp:docPr id="12" name="Picture 12"/>
             <wp:cNvGraphicFramePr>
               <a:graphicFrameLocks xmlns:a="http://schemas.openxmlformats.org/drawingml/2006/main" noChangeAspect="1"/>
             </wp:cNvGraphicFramePr>
@@ -672,7 +749,7 @@
                   <pic:spPr>
                     <a:xfrm>
                       <a:off x="0" y="0"/>
-                      <a:ext cx="5486400" cy="3906520"/>
+                      <a:ext cx="5486400" cy="3247390"/>
                     </a:xfrm>
                     <a:prstGeom prst="rect">
                       <a:avLst/>
@@ -690,7 +767,28 @@
         <w:pStyle w:val="Step"/>
       </w:pPr>
       <w:r>
-        <w:t>Enable the browser to continue by clicking the blue arrow above.</w:t>
+        <w:t xml:space="preserve">Notice in lines 10-12, we define the state variable, name.  In </w:t>
+      </w:r>
+      <w:proofErr w:type="spellStart"/>
+      <w:proofErr w:type="gramStart"/>
+      <w:r>
+        <w:t>componentDidMount</w:t>
+      </w:r>
+      <w:proofErr w:type="spellEnd"/>
+      <w:r>
+        <w:t>(</w:t>
+      </w:r>
+      <w:proofErr w:type="gramEnd"/>
+      <w:r>
+        <w:t xml:space="preserve">) on line 14, we register the listener and configure the callback to our method, </w:t>
+      </w:r>
+      <w:proofErr w:type="spellStart"/>
+      <w:r>
+        <w:t>changeName</w:t>
+      </w:r>
+      <w:proofErr w:type="spellEnd"/>
+      <w:r>
+        <w:t>() on line 18.</w:t>
       </w:r>
     </w:p>
     <w:p>
@@ -698,8 +796,20 @@
         <w:pStyle w:val="Step"/>
       </w:pPr>
       <w:r>
-        <w:lastRenderedPageBreak/>
-        <w:t>Click the ‘Click Here’ again and watch it pause again.</w:t>
+        <w:t xml:space="preserve">In </w:t>
+      </w:r>
+      <w:proofErr w:type="spellStart"/>
+      <w:proofErr w:type="gramStart"/>
+      <w:r>
+        <w:t>changeName</w:t>
+      </w:r>
+      <w:proofErr w:type="spellEnd"/>
+      <w:r>
+        <w:t>(</w:t>
+      </w:r>
+      <w:proofErr w:type="gramEnd"/>
+      <w:r>
+        <w:t>) we set the state variable which triggers a re-render().</w:t>
       </w:r>
     </w:p>
     <w:p>
@@ -707,7 +817,7 @@
         <w:pStyle w:val="Heading1"/>
       </w:pPr>
       <w:r>
-        <w:t>Getting Help</w:t>
+        <w:t>Create a Listener</w:t>
       </w:r>
     </w:p>
     <w:p/>
@@ -716,7 +826,19 @@
         <w:pStyle w:val="Step"/>
       </w:pPr>
       <w:r>
-        <w:t>Click on the vertical dots at the right hand side of the tab line and select Help -&gt; Documentation</w:t>
+        <w:t>Edit</w:t>
+      </w:r>
+      <w:r>
+        <w:t xml:space="preserve"> the UserInfo.js file again</w:t>
+      </w:r>
+      <w:r>
+        <w:t xml:space="preserve"> and add the</w:t>
+      </w:r>
+      <w:r>
+        <w:t xml:space="preserve"> where we implement the Obs</w:t>
+      </w:r>
+      <w:r>
+        <w:t>erver (Listener) pattern shown below.</w:t>
       </w:r>
     </w:p>
     <w:p>
@@ -729,11 +851,12 @@
         <w:ind w:left="360" w:hanging="360"/>
       </w:pPr>
       <w:r>
+        <w:lastRenderedPageBreak/>
         <w:drawing>
-          <wp:inline distT="0" distB="0" distL="0" distR="0" wp14:anchorId="5788496C" wp14:editId="2275A275">
-            <wp:extent cx="5232400" cy="3263900"/>
-            <wp:effectExtent l="0" t="0" r="0" b="12700"/>
-            <wp:docPr id="16" name="Picture 16"/>
+          <wp:inline distT="0" distB="0" distL="0" distR="0" wp14:anchorId="59A65870" wp14:editId="24BC0AEE">
+            <wp:extent cx="5486400" cy="3580765"/>
+            <wp:effectExtent l="0" t="0" r="0" b="635"/>
+            <wp:docPr id="13" name="Picture 13"/>
             <wp:cNvGraphicFramePr>
               <a:graphicFrameLocks xmlns:a="http://schemas.openxmlformats.org/drawingml/2006/main" noChangeAspect="1"/>
             </wp:cNvGraphicFramePr>
@@ -753,7 +876,7 @@
                   <pic:spPr>
                     <a:xfrm>
                       <a:off x="0" y="0"/>
-                      <a:ext cx="5232400" cy="3263900"/>
+                      <a:ext cx="5486400" cy="3580765"/>
                     </a:xfrm>
                     <a:prstGeom prst="rect">
                       <a:avLst/>
@@ -771,27 +894,31 @@
         <w:pStyle w:val="Step"/>
       </w:pPr>
       <w:r>
-        <w:t>This directs you to the Chrome help page for the dev tools.  The documentation is good and allows you to do many measurements and examine many parts of the JavaScript engine.  Feel free to examine this at your leisure.</w:t>
-      </w:r>
-    </w:p>
-    <w:p>
-      <w:pPr>
-        <w:pStyle w:val="Heading1"/>
-      </w:pPr>
-      <w:r>
-        <w:t>React-dev</w:t>
-      </w:r>
-      <w:r>
-        <w:t>tools</w:t>
-      </w:r>
-    </w:p>
-    <w:p/>
+        <w:t>Line 22 defines the array of listener callbacks</w:t>
+      </w:r>
+      <w:r>
+        <w:t>.  When the client code registers a new listener, it adds the listener to the array.</w:t>
+      </w:r>
+    </w:p>
     <w:p>
       <w:pPr>
         <w:pStyle w:val="Step"/>
       </w:pPr>
       <w:r>
-        <w:t>The react-devtools is an extension to Chrome that allows us to analyze the React components in the browser.  It shows us the props and the state and allows us to modify them when debugging.</w:t>
+        <w:t xml:space="preserve">In </w:t>
+      </w:r>
+      <w:proofErr w:type="spellStart"/>
+      <w:proofErr w:type="gramStart"/>
+      <w:r>
+        <w:t>emitEvent</w:t>
+      </w:r>
+      <w:proofErr w:type="spellEnd"/>
+      <w:r>
+        <w:t>(</w:t>
+      </w:r>
+      <w:proofErr w:type="gramEnd"/>
+      <w:r>
+        <w:t>) on line 34, it calls all the registered callbacks.</w:t>
       </w:r>
     </w:p>
     <w:p>
@@ -799,16 +926,18 @@
         <w:pStyle w:val="Step"/>
       </w:pPr>
       <w:r>
-        <w:t xml:space="preserve">Install the extension from </w:t>
-      </w:r>
-      <w:hyperlink r:id="rId17" w:history="1">
-        <w:r>
-          <w:rPr>
-            <w:rStyle w:val="Hyperlink"/>
-          </w:rPr>
-          <w:t>https://chrome.google.com/webstore/detail/react-developer-tools/fmkadmapgofadopljbjfkapdkoienihi?hl=en</w:t>
-        </w:r>
-      </w:hyperlink>
+        <w:t>Run the application.  Now the two components are separated.</w:t>
+      </w:r>
+    </w:p>
+    <w:p>
+      <w:pPr>
+        <w:pStyle w:val="Step"/>
+      </w:pPr>
+      <w:bookmarkStart w:id="0" w:name="_GoBack"/>
+      <w:bookmarkEnd w:id="0"/>
+      <w:r>
+        <w:t>Have fun!</w:t>
+      </w:r>
     </w:p>
     <w:p>
       <w:pPr>
@@ -820,410 +949,12 @@
         <w:ind w:left="360" w:hanging="360"/>
       </w:pPr>
       <w:r>
-        <w:lastRenderedPageBreak/>
-        <w:drawing>
-          <wp:inline distT="0" distB="0" distL="0" distR="0" wp14:anchorId="653393FD" wp14:editId="2F57122E">
-            <wp:extent cx="5486400" cy="2214245"/>
-            <wp:effectExtent l="0" t="0" r="0" b="0"/>
-            <wp:docPr id="17" name="Picture 17"/>
-            <wp:cNvGraphicFramePr>
-              <a:graphicFrameLocks xmlns:a="http://schemas.openxmlformats.org/drawingml/2006/main" noChangeAspect="1"/>
-            </wp:cNvGraphicFramePr>
-            <a:graphic xmlns:a="http://schemas.openxmlformats.org/drawingml/2006/main">
-              <a:graphicData uri="http://schemas.openxmlformats.org/drawingml/2006/picture">
-                <pic:pic xmlns:pic="http://schemas.openxmlformats.org/drawingml/2006/picture">
-                  <pic:nvPicPr>
-                    <pic:cNvPr id="1" name=""/>
-                    <pic:cNvPicPr/>
-                  </pic:nvPicPr>
-                  <pic:blipFill>
-                    <a:blip r:embed="rId18"/>
-                    <a:stretch>
-                      <a:fillRect/>
-                    </a:stretch>
-                  </pic:blipFill>
-                  <pic:spPr>
-                    <a:xfrm>
-                      <a:off x="0" y="0"/>
-                      <a:ext cx="5486400" cy="2214245"/>
-                    </a:xfrm>
-                    <a:prstGeom prst="rect">
-                      <a:avLst/>
-                    </a:prstGeom>
-                  </pic:spPr>
-                </pic:pic>
-              </a:graphicData>
-            </a:graphic>
-          </wp:inline>
-        </w:drawing>
-      </w:r>
-    </w:p>
-    <w:p>
-      <w:pPr>
-        <w:pStyle w:val="Step"/>
-      </w:pPr>
-      <w:r>
-        <w:t>Click the Add to Chrome button.  Tell it to add the extension.</w:t>
-      </w:r>
-    </w:p>
-    <w:p>
-      <w:pPr>
-        <w:pStyle w:val="Step"/>
-      </w:pPr>
-      <w:r>
-        <w:t>It will generate a new icon on the address bar.  This changes color when the app is a React app.</w:t>
-      </w:r>
-      <w:r>
-        <w:t xml:space="preserve">  Note, this one is red.</w:t>
-      </w:r>
-    </w:p>
-    <w:p>
-      <w:pPr>
-        <w:pStyle w:val="Step"/>
-        <w:numPr>
-          <w:ilvl w:val="0"/>
-          <w:numId w:val="0"/>
-        </w:numPr>
-        <w:ind w:left="360" w:hanging="360"/>
-      </w:pPr>
-      <w:r>
-        <w:drawing>
-          <wp:inline distT="0" distB="0" distL="0" distR="0" wp14:anchorId="6724AE59" wp14:editId="054169FF">
-            <wp:extent cx="2260600" cy="1003300"/>
-            <wp:effectExtent l="0" t="0" r="0" b="12700"/>
-            <wp:docPr id="18" name="Picture 18"/>
-            <wp:cNvGraphicFramePr>
-              <a:graphicFrameLocks xmlns:a="http://schemas.openxmlformats.org/drawingml/2006/main" noChangeAspect="1"/>
-            </wp:cNvGraphicFramePr>
-            <a:graphic xmlns:a="http://schemas.openxmlformats.org/drawingml/2006/main">
-              <a:graphicData uri="http://schemas.openxmlformats.org/drawingml/2006/picture">
-                <pic:pic xmlns:pic="http://schemas.openxmlformats.org/drawingml/2006/picture">
-                  <pic:nvPicPr>
-                    <pic:cNvPr id="1" name=""/>
-                    <pic:cNvPicPr/>
-                  </pic:nvPicPr>
-                  <pic:blipFill>
-                    <a:blip r:embed="rId19"/>
-                    <a:stretch>
-                      <a:fillRect/>
-                    </a:stretch>
-                  </pic:blipFill>
-                  <pic:spPr>
-                    <a:xfrm>
-                      <a:off x="0" y="0"/>
-                      <a:ext cx="2260600" cy="1003300"/>
-                    </a:xfrm>
-                    <a:prstGeom prst="rect">
-                      <a:avLst/>
-                    </a:prstGeom>
-                  </pic:spPr>
-                </pic:pic>
-              </a:graphicData>
-            </a:graphic>
-          </wp:inline>
-        </w:drawing>
-      </w:r>
-    </w:p>
-    <w:p>
-      <w:pPr>
-        <w:pStyle w:val="Step"/>
-      </w:pPr>
-      <w:r>
-        <w:t xml:space="preserve">Let’s configure the extension.  Click on the three vertical dots above and select More Tools </w:t>
-      </w:r>
-      <w:r>
-        <w:sym w:font="Wingdings" w:char="F0E0"/>
-      </w:r>
-      <w:r>
-        <w:t xml:space="preserve"> Extensions</w:t>
-      </w:r>
-    </w:p>
-    <w:p>
-      <w:pPr>
-        <w:pStyle w:val="Step"/>
-      </w:pPr>
-      <w:r>
-        <w:t>Find the React Developer Tools shown below:</w:t>
-      </w:r>
-    </w:p>
-    <w:p>
-      <w:pPr>
-        <w:pStyle w:val="Step"/>
-        <w:numPr>
-          <w:ilvl w:val="0"/>
-          <w:numId w:val="0"/>
-        </w:numPr>
-        <w:ind w:left="360" w:hanging="360"/>
-      </w:pPr>
-      <w:r>
-        <w:drawing>
-          <wp:inline distT="0" distB="0" distL="0" distR="0" wp14:anchorId="173780FD" wp14:editId="43ED61B0">
-            <wp:extent cx="5486400" cy="1052830"/>
-            <wp:effectExtent l="0" t="0" r="0" b="0"/>
-            <wp:docPr id="19" name="Picture 19"/>
-            <wp:cNvGraphicFramePr>
-              <a:graphicFrameLocks xmlns:a="http://schemas.openxmlformats.org/drawingml/2006/main" noChangeAspect="1"/>
-            </wp:cNvGraphicFramePr>
-            <a:graphic xmlns:a="http://schemas.openxmlformats.org/drawingml/2006/main">
-              <a:graphicData uri="http://schemas.openxmlformats.org/drawingml/2006/picture">
-                <pic:pic xmlns:pic="http://schemas.openxmlformats.org/drawingml/2006/picture">
-                  <pic:nvPicPr>
-                    <pic:cNvPr id="1" name=""/>
-                    <pic:cNvPicPr/>
-                  </pic:nvPicPr>
-                  <pic:blipFill>
-                    <a:blip r:embed="rId20"/>
-                    <a:stretch>
-                      <a:fillRect/>
-                    </a:stretch>
-                  </pic:blipFill>
-                  <pic:spPr>
-                    <a:xfrm>
-                      <a:off x="0" y="0"/>
-                      <a:ext cx="5486400" cy="1052830"/>
-                    </a:xfrm>
-                    <a:prstGeom prst="rect">
-                      <a:avLst/>
-                    </a:prstGeom>
-                  </pic:spPr>
-                </pic:pic>
-              </a:graphicData>
-            </a:graphic>
-          </wp:inline>
-        </w:drawing>
-      </w:r>
-    </w:p>
-    <w:p>
-      <w:pPr>
-        <w:pStyle w:val="Step"/>
-      </w:pPr>
-      <w:r>
-        <w:t>Click the ‘Allow access to File URLs’ above to get:</w:t>
-      </w:r>
-    </w:p>
-    <w:p>
-      <w:pPr>
-        <w:pStyle w:val="Step"/>
-        <w:numPr>
-          <w:ilvl w:val="0"/>
-          <w:numId w:val="0"/>
-        </w:numPr>
-        <w:ind w:left="360" w:hanging="360"/>
-      </w:pPr>
-      <w:r>
-        <w:drawing>
-          <wp:inline distT="0" distB="0" distL="0" distR="0" wp14:anchorId="38D510E9" wp14:editId="2DA16408">
-            <wp:extent cx="5486400" cy="1134110"/>
-            <wp:effectExtent l="0" t="0" r="0" b="8890"/>
-            <wp:docPr id="20" name="Picture 20"/>
-            <wp:cNvGraphicFramePr>
-              <a:graphicFrameLocks xmlns:a="http://schemas.openxmlformats.org/drawingml/2006/main" noChangeAspect="1"/>
-            </wp:cNvGraphicFramePr>
-            <a:graphic xmlns:a="http://schemas.openxmlformats.org/drawingml/2006/main">
-              <a:graphicData uri="http://schemas.openxmlformats.org/drawingml/2006/picture">
-                <pic:pic xmlns:pic="http://schemas.openxmlformats.org/drawingml/2006/picture">
-                  <pic:nvPicPr>
-                    <pic:cNvPr id="1" name=""/>
-                    <pic:cNvPicPr/>
-                  </pic:nvPicPr>
-                  <pic:blipFill>
-                    <a:blip r:embed="rId21"/>
-                    <a:stretch>
-                      <a:fillRect/>
-                    </a:stretch>
-                  </pic:blipFill>
-                  <pic:spPr>
-                    <a:xfrm>
-                      <a:off x="0" y="0"/>
-                      <a:ext cx="5486400" cy="1134110"/>
-                    </a:xfrm>
-                    <a:prstGeom prst="rect">
-                      <a:avLst/>
-                    </a:prstGeom>
-                  </pic:spPr>
-                </pic:pic>
-              </a:graphicData>
-            </a:graphic>
-          </wp:inline>
-        </w:drawing>
-      </w:r>
-    </w:p>
-    <w:p>
-      <w:pPr>
-        <w:pStyle w:val="Step"/>
-      </w:pPr>
-      <w:r>
-        <w:lastRenderedPageBreak/>
-        <w:t>Close the debug console and reopen it.  There should now be an additional tab in the nav bar.</w:t>
-      </w:r>
-    </w:p>
-    <w:p>
-      <w:pPr>
-        <w:pStyle w:val="Step"/>
-        <w:numPr>
-          <w:ilvl w:val="0"/>
-          <w:numId w:val="0"/>
-        </w:numPr>
-        <w:ind w:left="360" w:hanging="360"/>
-      </w:pPr>
-      <w:r>
-        <w:drawing>
-          <wp:inline distT="0" distB="0" distL="0" distR="0" wp14:anchorId="4D6B6138" wp14:editId="17B69517">
-            <wp:extent cx="5486400" cy="1044575"/>
-            <wp:effectExtent l="0" t="0" r="0" b="0"/>
-            <wp:docPr id="21" name="Picture 21"/>
-            <wp:cNvGraphicFramePr>
-              <a:graphicFrameLocks xmlns:a="http://schemas.openxmlformats.org/drawingml/2006/main" noChangeAspect="1"/>
-            </wp:cNvGraphicFramePr>
-            <a:graphic xmlns:a="http://schemas.openxmlformats.org/drawingml/2006/main">
-              <a:graphicData uri="http://schemas.openxmlformats.org/drawingml/2006/picture">
-                <pic:pic xmlns:pic="http://schemas.openxmlformats.org/drawingml/2006/picture">
-                  <pic:nvPicPr>
-                    <pic:cNvPr id="1" name=""/>
-                    <pic:cNvPicPr/>
-                  </pic:nvPicPr>
-                  <pic:blipFill>
-                    <a:blip r:embed="rId22"/>
-                    <a:stretch>
-                      <a:fillRect/>
-                    </a:stretch>
-                  </pic:blipFill>
-                  <pic:spPr>
-                    <a:xfrm>
-                      <a:off x="0" y="0"/>
-                      <a:ext cx="5486400" cy="1044575"/>
-                    </a:xfrm>
-                    <a:prstGeom prst="rect">
-                      <a:avLst/>
-                    </a:prstGeom>
-                  </pic:spPr>
-                </pic:pic>
-              </a:graphicData>
-            </a:graphic>
-          </wp:inline>
-        </w:drawing>
-      </w:r>
-    </w:p>
-    <w:p>
-      <w:pPr>
-        <w:pStyle w:val="Step"/>
-      </w:pPr>
-      <w:r>
-        <w:t>Click on the ‘React’ tab and select the &lt;Hidden&gt; component as shown:</w:t>
-      </w:r>
-    </w:p>
-    <w:p>
-      <w:pPr>
-        <w:pStyle w:val="Step"/>
-        <w:numPr>
-          <w:ilvl w:val="0"/>
-          <w:numId w:val="0"/>
-        </w:numPr>
-        <w:ind w:left="360" w:hanging="360"/>
-      </w:pPr>
-      <w:r>
-        <w:drawing>
-          <wp:inline distT="0" distB="0" distL="0" distR="0" wp14:anchorId="6C8B518E" wp14:editId="3FFFECF3">
-            <wp:extent cx="5486400" cy="1877060"/>
-            <wp:effectExtent l="0" t="0" r="0" b="2540"/>
-            <wp:docPr id="23" name="Picture 23"/>
-            <wp:cNvGraphicFramePr>
-              <a:graphicFrameLocks xmlns:a="http://schemas.openxmlformats.org/drawingml/2006/main" noChangeAspect="1"/>
-            </wp:cNvGraphicFramePr>
-            <a:graphic xmlns:a="http://schemas.openxmlformats.org/drawingml/2006/main">
-              <a:graphicData uri="http://schemas.openxmlformats.org/drawingml/2006/picture">
-                <pic:pic xmlns:pic="http://schemas.openxmlformats.org/drawingml/2006/picture">
-                  <pic:nvPicPr>
-                    <pic:cNvPr id="1" name=""/>
-                    <pic:cNvPicPr/>
-                  </pic:nvPicPr>
-                  <pic:blipFill>
-                    <a:blip r:embed="rId23"/>
-                    <a:stretch>
-                      <a:fillRect/>
-                    </a:stretch>
-                  </pic:blipFill>
-                  <pic:spPr>
-                    <a:xfrm>
-                      <a:off x="0" y="0"/>
-                      <a:ext cx="5486400" cy="1877060"/>
-                    </a:xfrm>
-                    <a:prstGeom prst="rect">
-                      <a:avLst/>
-                    </a:prstGeom>
-                  </pic:spPr>
-                </pic:pic>
-              </a:graphicData>
-            </a:graphic>
-          </wp:inline>
-        </w:drawing>
-      </w:r>
-    </w:p>
-    <w:p>
-      <w:pPr>
-        <w:pStyle w:val="Step"/>
-      </w:pPr>
-      <w:r>
-        <w:t>Notice the state data in the right pane.  Click on the value of</w:t>
-      </w:r>
-      <w:r>
-        <w:t xml:space="preserve"> the state variable, visible,</w:t>
-      </w:r>
-      <w:r>
-        <w:t xml:space="preserve"> and change it to the string, ‘</w:t>
-      </w:r>
-      <w:r>
-        <w:t>h</w:t>
-      </w:r>
-      <w:r>
-        <w:t>ello”.</w:t>
-      </w:r>
-      <w:r>
-        <w:t xml:space="preserve">  Is the string visible?</w:t>
-      </w:r>
-    </w:p>
-    <w:p>
-      <w:pPr>
-        <w:pStyle w:val="Step"/>
-      </w:pPr>
-      <w:r>
-        <w:t>Change the value back to ‘none’.  Is the string visible?</w:t>
-      </w:r>
-    </w:p>
-    <w:p>
-      <w:pPr>
-        <w:pStyle w:val="Step"/>
-      </w:pPr>
-      <w:r>
-        <w:t>This makes it much easier to monitor the changes to the state and props as the application runs.</w:t>
-      </w:r>
-    </w:p>
-    <w:p>
-      <w:pPr>
-        <w:pStyle w:val="Step"/>
-      </w:pPr>
-      <w:r>
-        <w:t>Have fun!</w:t>
-      </w:r>
-      <w:bookmarkStart w:id="0" w:name="_GoBack"/>
-      <w:bookmarkEnd w:id="0"/>
-    </w:p>
-    <w:p>
-      <w:pPr>
-        <w:pStyle w:val="Step"/>
-        <w:numPr>
-          <w:ilvl w:val="0"/>
-          <w:numId w:val="0"/>
-        </w:numPr>
-        <w:ind w:left="360" w:hanging="360"/>
-      </w:pPr>
-      <w:r>
         <w:t>Congratulations.  You have completed this lab.</w:t>
       </w:r>
     </w:p>
     <w:sectPr>
-      <w:headerReference w:type="default" r:id="rId24"/>
-      <w:footerReference w:type="default" r:id="rId25"/>
+      <w:headerReference w:type="default" r:id="rId17"/>
+      <w:footerReference w:type="default" r:id="rId18"/>
       <w:pgSz w:w="12240" w:h="15840"/>
       <w:pgMar w:top="1440" w:right="1800" w:bottom="1440" w:left="1800" w:header="475" w:footer="475" w:gutter="0"/>
       <w:cols w:space="720"/>
@@ -1302,7 +1033,7 @@
         <w:noProof/>
         <w:sz w:val="22"/>
       </w:rPr>
-      <w:t>1</w:t>
+      <w:t>6</w:t>
     </w:r>
     <w:r>
       <w:rPr>
@@ -1339,7 +1070,7 @@
         <w:noProof/>
         <w:sz w:val="22"/>
       </w:rPr>
-      <w:t>7</w:t>
+      <w:t>6</w:t>
     </w:r>
     <w:r>
       <w:rPr>
@@ -3891,7 +3622,7 @@
 </file>
 
 <file path=customXml/itemProps1.xml><?xml version="1.0" encoding="utf-8"?>
-<ds:datastoreItem xmlns:ds="http://schemas.openxmlformats.org/officeDocument/2006/customXml" ds:itemID="{B41DA264-2854-704B-B6A2-4DD58BBCCFB2}">
+<ds:datastoreItem xmlns:ds="http://schemas.openxmlformats.org/officeDocument/2006/customXml" ds:itemID="{AC108386-4F8B-EA42-A930-7714DDF806DC}">
   <ds:schemaRefs>
     <ds:schemaRef ds:uri="http://schemas.openxmlformats.org/officeDocument/2006/bibliography"/>
   </ds:schemaRefs>

</xml_diff>

<commit_message>
Add instruction to clean up the Layout component
</commit_message>
<xml_diff>
--- a/lesson-react-32-shared-state/instructions/react-shared-state.docx
+++ b/lesson-react-32-shared-state/instructions/react-shared-state.docx
@@ -238,6 +238,9 @@
         <w:ind w:left="360" w:hanging="360"/>
       </w:pPr>
       <w:r>
+        <w:rPr>
+          <w:noProof/>
+        </w:rPr>
         <w:drawing>
           <wp:inline distT="0" distB="0" distL="0" distR="0" wp14:anchorId="4596FA4C" wp14:editId="679F6CFE">
             <wp:extent cx="5486400" cy="2063115"/>
@@ -341,6 +344,9 @@
         <w:ind w:left="360" w:hanging="360"/>
       </w:pPr>
       <w:r>
+        <w:rPr>
+          <w:noProof/>
+        </w:rPr>
         <w:drawing>
           <wp:inline distT="0" distB="0" distL="0" distR="0" wp14:anchorId="2E928E61" wp14:editId="1EE5223F">
             <wp:extent cx="5486400" cy="3953510"/>
@@ -404,6 +410,9 @@
         <w:ind w:left="360" w:hanging="360"/>
       </w:pPr>
       <w:r>
+        <w:rPr>
+          <w:noProof/>
+        </w:rPr>
         <w:drawing>
           <wp:inline distT="0" distB="0" distL="0" distR="0" wp14:anchorId="3148D7CF" wp14:editId="76E16F6A">
             <wp:extent cx="5486400" cy="1279525"/>
@@ -459,6 +468,9 @@
         <w:ind w:left="360" w:hanging="360"/>
       </w:pPr>
       <w:r>
+        <w:rPr>
+          <w:noProof/>
+        </w:rPr>
         <w:lastRenderedPageBreak/>
         <w:drawing>
           <wp:inline distT="0" distB="0" distL="0" distR="0" wp14:anchorId="57212423" wp14:editId="6C882B92">
@@ -540,6 +552,9 @@
         <w:ind w:left="360" w:hanging="360"/>
       </w:pPr>
       <w:r>
+        <w:rPr>
+          <w:noProof/>
+        </w:rPr>
         <w:lastRenderedPageBreak/>
         <w:drawing>
           <wp:inline distT="0" distB="0" distL="0" distR="0" wp14:anchorId="7DC53ACD" wp14:editId="2B54ECF9">
@@ -625,6 +640,9 @@
         <w:ind w:left="360" w:hanging="360"/>
       </w:pPr>
       <w:r>
+        <w:rPr>
+          <w:noProof/>
+        </w:rPr>
         <w:drawing>
           <wp:inline distT="0" distB="0" distL="0" distR="0" wp14:anchorId="616A2B5D" wp14:editId="79CC93C1">
             <wp:extent cx="5486400" cy="3707765"/>
@@ -724,6 +742,9 @@
         <w:ind w:left="360" w:hanging="360"/>
       </w:pPr>
       <w:r>
+        <w:rPr>
+          <w:noProof/>
+        </w:rPr>
         <w:lastRenderedPageBreak/>
         <w:drawing>
           <wp:inline distT="0" distB="0" distL="0" distR="0" wp14:anchorId="5E6D5573" wp14:editId="7AF7DEC4">
@@ -835,10 +856,29 @@
         <w:t xml:space="preserve"> and add the</w:t>
       </w:r>
       <w:r>
+        <w:t xml:space="preserve"> section</w:t>
+      </w:r>
+      <w:r>
         <w:t xml:space="preserve"> where we implement the Obs</w:t>
       </w:r>
       <w:r>
         <w:t>erver (Listener) pattern shown below.</w:t>
+      </w:r>
+      <w:r>
+        <w:t xml:space="preserve">  Note calling the </w:t>
+      </w:r>
+      <w:proofErr w:type="spellStart"/>
+      <w:proofErr w:type="gramStart"/>
+      <w:r>
+        <w:t>emitEvent</w:t>
+      </w:r>
+      <w:proofErr w:type="spellEnd"/>
+      <w:r>
+        <w:t>(</w:t>
+      </w:r>
+      <w:proofErr w:type="gramEnd"/>
+      <w:r>
+        <w:t>) on line 12.</w:t>
       </w:r>
     </w:p>
     <w:p>
@@ -851,12 +891,15 @@
         <w:ind w:left="360" w:hanging="360"/>
       </w:pPr>
       <w:r>
+        <w:rPr>
+          <w:noProof/>
+        </w:rPr>
         <w:lastRenderedPageBreak/>
         <w:drawing>
-          <wp:inline distT="0" distB="0" distL="0" distR="0" wp14:anchorId="59A65870" wp14:editId="24BC0AEE">
-            <wp:extent cx="5486400" cy="3580765"/>
-            <wp:effectExtent l="0" t="0" r="0" b="635"/>
-            <wp:docPr id="13" name="Picture 13"/>
+          <wp:inline distT="0" distB="0" distL="0" distR="0" wp14:anchorId="70D14BBE" wp14:editId="087DA6EC">
+            <wp:extent cx="5486400" cy="4674235"/>
+            <wp:effectExtent l="0" t="0" r="0" b="0"/>
+            <wp:docPr id="2" name="Picture 2"/>
             <wp:cNvGraphicFramePr>
               <a:graphicFrameLocks xmlns:a="http://schemas.openxmlformats.org/drawingml/2006/main" noChangeAspect="1"/>
             </wp:cNvGraphicFramePr>
@@ -876,7 +919,7 @@
                   <pic:spPr>
                     <a:xfrm>
                       <a:off x="0" y="0"/>
-                      <a:ext cx="5486400" cy="3580765"/>
+                      <a:ext cx="5486400" cy="4674235"/>
                     </a:xfrm>
                     <a:prstGeom prst="rect">
                       <a:avLst/>
@@ -920,6 +963,22 @@
       <w:r>
         <w:t>) on line 34, it calls all the registered callbacks.</w:t>
       </w:r>
+      <w:r>
+        <w:t xml:space="preserve">  Note we call this on line 12 after we set the username in </w:t>
+      </w:r>
+      <w:proofErr w:type="spellStart"/>
+      <w:proofErr w:type="gramStart"/>
+      <w:r>
+        <w:t>setName</w:t>
+      </w:r>
+      <w:proofErr w:type="spellEnd"/>
+      <w:r>
+        <w:t>(</w:t>
+      </w:r>
+      <w:proofErr w:type="gramEnd"/>
+      <w:r>
+        <w:t>).</w:t>
+      </w:r>
     </w:p>
     <w:p>
       <w:pPr>
@@ -933,10 +992,11 @@
       <w:pPr>
         <w:pStyle w:val="Step"/>
       </w:pPr>
-      <w:bookmarkStart w:id="0" w:name="_GoBack"/>
-      <w:bookmarkEnd w:id="0"/>
-      <w:r>
-        <w:t>Have fun!</w:t>
+      <w:r>
+        <w:t>Clean up the Layout.js file and remove the attributes on the &lt;</w:t>
+      </w:r>
+      <w:r>
+        <w:t>Login&gt; and &lt;Marketing&gt; components.  The application should continue to work correctly because those components now get the user name from the singleton.</w:t>
       </w:r>
     </w:p>
     <w:p>
@@ -949,12 +1009,70 @@
         <w:ind w:left="360" w:hanging="360"/>
       </w:pPr>
       <w:r>
+        <w:lastRenderedPageBreak/>
+        <w:drawing>
+          <wp:inline distT="0" distB="0" distL="0" distR="0" wp14:anchorId="3CF02414" wp14:editId="1CDE8212">
+            <wp:extent cx="5486400" cy="2074545"/>
+            <wp:effectExtent l="0" t="0" r="0" b="8255"/>
+            <wp:docPr id="3" name="Picture 3"/>
+            <wp:cNvGraphicFramePr>
+              <a:graphicFrameLocks xmlns:a="http://schemas.openxmlformats.org/drawingml/2006/main" noChangeAspect="1"/>
+            </wp:cNvGraphicFramePr>
+            <a:graphic xmlns:a="http://schemas.openxmlformats.org/drawingml/2006/main">
+              <a:graphicData uri="http://schemas.openxmlformats.org/drawingml/2006/picture">
+                <pic:pic xmlns:pic="http://schemas.openxmlformats.org/drawingml/2006/picture">
+                  <pic:nvPicPr>
+                    <pic:cNvPr id="1" name=""/>
+                    <pic:cNvPicPr/>
+                  </pic:nvPicPr>
+                  <pic:blipFill>
+                    <a:blip r:embed="rId17"/>
+                    <a:stretch>
+                      <a:fillRect/>
+                    </a:stretch>
+                  </pic:blipFill>
+                  <pic:spPr>
+                    <a:xfrm>
+                      <a:off x="0" y="0"/>
+                      <a:ext cx="5486400" cy="2074545"/>
+                    </a:xfrm>
+                    <a:prstGeom prst="rect">
+                      <a:avLst/>
+                    </a:prstGeom>
+                  </pic:spPr>
+                </pic:pic>
+              </a:graphicData>
+            </a:graphic>
+          </wp:inline>
+        </w:drawing>
+      </w:r>
+      <w:bookmarkStart w:id="0" w:name="_GoBack"/>
+      <w:bookmarkEnd w:id="0"/>
+    </w:p>
+    <w:p>
+      <w:pPr>
+        <w:pStyle w:val="Step"/>
+      </w:pPr>
+      <w:r>
+        <w:t>Have fun!</w:t>
+      </w:r>
+    </w:p>
+    <w:p>
+      <w:pPr>
+        <w:pStyle w:val="Step"/>
+        <w:numPr>
+          <w:ilvl w:val="0"/>
+          <w:numId w:val="0"/>
+        </w:numPr>
+        <w:ind w:left="360" w:hanging="360"/>
+      </w:pPr>
+      <w:r>
         <w:t>Congratulations.  You have completed this lab.</w:t>
       </w:r>
     </w:p>
     <w:sectPr>
-      <w:headerReference w:type="default" r:id="rId17"/>
-      <w:footerReference w:type="default" r:id="rId18"/>
+      <w:headerReference w:type="default" r:id="rId18"/>
+      <w:footerReference w:type="default" r:id="rId19"/>
       <w:pgSz w:w="12240" w:h="15840"/>
       <w:pgMar w:top="1440" w:right="1800" w:bottom="1440" w:left="1800" w:header="475" w:footer="475" w:gutter="0"/>
       <w:cols w:space="720"/>
@@ -1033,7 +1151,7 @@
         <w:noProof/>
         <w:sz w:val="22"/>
       </w:rPr>
-      <w:t>6</w:t>
+      <w:t>7</w:t>
     </w:r>
     <w:r>
       <w:rPr>
@@ -1070,7 +1188,7 @@
         <w:noProof/>
         <w:sz w:val="22"/>
       </w:rPr>
-      <w:t>6</w:t>
+      <w:t>7</w:t>
     </w:r>
     <w:r>
       <w:rPr>
@@ -3622,7 +3740,7 @@
 </file>
 
 <file path=customXml/itemProps1.xml><?xml version="1.0" encoding="utf-8"?>
-<ds:datastoreItem xmlns:ds="http://schemas.openxmlformats.org/officeDocument/2006/customXml" ds:itemID="{AC108386-4F8B-EA42-A930-7714DDF806DC}">
+<ds:datastoreItem xmlns:ds="http://schemas.openxmlformats.org/officeDocument/2006/customXml" ds:itemID="{896D4287-8468-094B-83F3-C5C13A2A63F2}">
   <ds:schemaRefs>
     <ds:schemaRef ds:uri="http://schemas.openxmlformats.org/officeDocument/2006/bibliography"/>
   </ds:schemaRefs>

</xml_diff>